<commit_message>
First tweaks, but im still not that happy with it I hope adding interaction fixes the feeling
</commit_message>
<xml_diff>
--- a/JARG.docx
+++ b/JARG.docx
@@ -120,7 +120,228 @@
     </w:p>
     <w:p>
       <w:r>
-        <w:t xml:space="preserve">And then the “fun” begins and you may spend years exactly designing your interactions. </w:t>
+        <w:t xml:space="preserve">And then the “fun” </w:t>
+      </w:r>
+      <w:proofErr w:type="gramStart"/>
+      <w:r>
+        <w:t>begins</w:t>
+      </w:r>
+      <w:proofErr w:type="gramEnd"/>
+      <w:r>
+        <w:t xml:space="preserve"> and you may spend years exactly designing your interactions. </w:t>
+      </w:r>
+    </w:p>
+    <w:p/>
+    <w:p>
+      <w:r>
+        <w:t>---</w:t>
+      </w:r>
+    </w:p>
+    <w:p>
+      <w:r>
+        <w:t xml:space="preserve">Very first run of my circles was … </w:t>
+      </w:r>
+      <w:proofErr w:type="spellStart"/>
+      <w:r>
+        <w:t>kinda</w:t>
+      </w:r>
+      <w:proofErr w:type="spellEnd"/>
+      <w:r>
+        <w:t xml:space="preserve"> successful! </w:t>
+      </w:r>
+    </w:p>
+    <w:p>
+      <w:pPr>
+        <w:pStyle w:val="Listenabsatz"/>
+        <w:numPr>
+          <w:ilvl w:val="0"/>
+          <w:numId w:val="1"/>
+        </w:numPr>
+        <w:rPr>
+          <w:strike/>
+        </w:rPr>
+      </w:pPr>
+      <w:r>
+        <w:rPr>
+          <w:strike/>
+        </w:rPr>
+        <w:t>The circles are only a bit too big</w:t>
+      </w:r>
+    </w:p>
+    <w:p>
+      <w:pPr>
+        <w:pStyle w:val="Listenabsatz"/>
+        <w:numPr>
+          <w:ilvl w:val="0"/>
+          <w:numId w:val="1"/>
+        </w:numPr>
+      </w:pPr>
+      <w:r>
+        <w:t>The ring could be way smaller</w:t>
+      </w:r>
+    </w:p>
+    <w:p>
+      <w:pPr>
+        <w:pStyle w:val="Listenabsatz"/>
+        <w:numPr>
+          <w:ilvl w:val="0"/>
+          <w:numId w:val="1"/>
+        </w:numPr>
+        <w:rPr>
+          <w:strike/>
+        </w:rPr>
+      </w:pPr>
+      <w:r>
+        <w:rPr>
+          <w:strike/>
+        </w:rPr>
+        <w:t>The circles could be more transparent</w:t>
+      </w:r>
+    </w:p>
+    <w:p>
+      <w:pPr>
+        <w:pStyle w:val="Listenabsatz"/>
+        <w:numPr>
+          <w:ilvl w:val="0"/>
+          <w:numId w:val="1"/>
+        </w:numPr>
+        <w:rPr>
+          <w:strike/>
+        </w:rPr>
+      </w:pPr>
+      <w:r>
+        <w:rPr>
+          <w:strike/>
+        </w:rPr>
+        <w:t xml:space="preserve">3D. Make the circle before or behind or so. </w:t>
+      </w:r>
+    </w:p>
+    <w:p>
+      <w:pPr>
+        <w:pStyle w:val="Listenabsatz"/>
+        <w:numPr>
+          <w:ilvl w:val="0"/>
+          <w:numId w:val="1"/>
+        </w:numPr>
+        <w:rPr>
+          <w:strike/>
+        </w:rPr>
+      </w:pPr>
+      <w:r>
+        <w:rPr>
+          <w:strike/>
+        </w:rPr>
+        <w:t>Move the circles .5m along z</w:t>
+      </w:r>
+    </w:p>
+    <w:p>
+      <w:pPr>
+        <w:pStyle w:val="Listenabsatz"/>
+        <w:numPr>
+          <w:ilvl w:val="0"/>
+          <w:numId w:val="1"/>
+        </w:numPr>
+        <w:rPr>
+          <w:strike/>
+        </w:rPr>
+      </w:pPr>
+      <w:r>
+        <w:rPr>
+          <w:strike/>
+        </w:rPr>
+        <w:t>The lyrics are too big and face literally the wrong side</w:t>
+      </w:r>
+    </w:p>
+    <w:p>
+      <w:pPr>
+        <w:pStyle w:val="Listenabsatz"/>
+        <w:numPr>
+          <w:ilvl w:val="0"/>
+          <w:numId w:val="1"/>
+        </w:numPr>
+        <w:rPr>
+          <w:strike/>
+        </w:rPr>
+      </w:pPr>
+      <w:r>
+        <w:rPr>
+          <w:strike/>
+        </w:rPr>
+        <w:t xml:space="preserve">Even if </w:t>
+      </w:r>
+      <w:proofErr w:type="spellStart"/>
+      <w:r>
+        <w:rPr>
+          <w:strike/>
+        </w:rPr>
+        <w:t>its</w:t>
+      </w:r>
+      <w:proofErr w:type="spellEnd"/>
+      <w:r>
+        <w:rPr>
+          <w:strike/>
+        </w:rPr>
+        <w:t xml:space="preserve"> annoying, I need to continue the level! </w:t>
+      </w:r>
+    </w:p>
+    <w:p>
+      <w:pPr>
+        <w:pStyle w:val="Listenabsatz"/>
+        <w:numPr>
+          <w:ilvl w:val="0"/>
+          <w:numId w:val="1"/>
+        </w:numPr>
+        <w:rPr>
+          <w:strike/>
+        </w:rPr>
+      </w:pPr>
+      <w:r>
+        <w:rPr>
+          <w:strike/>
+        </w:rPr>
+        <w:t xml:space="preserve">The filling of the circles is too late / short? </w:t>
+      </w:r>
+    </w:p>
+    <w:p>
+      <w:pPr>
+        <w:pStyle w:val="Listenabsatz"/>
+        <w:numPr>
+          <w:ilvl w:val="0"/>
+          <w:numId w:val="1"/>
+        </w:numPr>
+        <w:rPr>
+          <w:strike/>
+        </w:rPr>
+      </w:pPr>
+      <w:r>
+        <w:rPr>
+          <w:strike/>
+        </w:rPr>
+        <w:t xml:space="preserve">Fade out animation! </w:t>
+      </w:r>
+    </w:p>
+    <w:p>
+      <w:pPr>
+        <w:pStyle w:val="Listenabsatz"/>
+        <w:numPr>
+          <w:ilvl w:val="0"/>
+          <w:numId w:val="1"/>
+        </w:numPr>
+      </w:pPr>
+      <w:r>
+        <w:t xml:space="preserve">I need map control. A button interface or so to stop and start again. The drivers are newly generated (and old stuff deleted), </w:t>
+      </w:r>
+    </w:p>
+    <w:p>
+      <w:pPr>
+        <w:pStyle w:val="Listenabsatz"/>
+        <w:numPr>
+          <w:ilvl w:val="0"/>
+          <w:numId w:val="1"/>
+        </w:numPr>
+      </w:pPr>
+      <w:r>
+        <w:t xml:space="preserve">As a next step, maybe I could make 2 brackets zooming in instead </w:t>
       </w:r>
     </w:p>
     <w:sectPr>

</xml_diff>